<commit_message>
added new invoice generation with paymentId
</commit_message>
<xml_diff>
--- a/invoice_template/invoice.docx
+++ b/invoice_template/invoice.docx
@@ -450,7 +450,7 @@
           <w:spacing w:val="-12"/>
           <w:sz w:val="23"/>
         </w:rPr>
-        <w:t>{{invoice</w:t>
+        <w:t>{{</w:t>
       </w:r>
       <w:r>
         <w:rPr>
@@ -459,7 +459,7 @@
           <w:spacing w:val="-12"/>
           <w:sz w:val="23"/>
         </w:rPr>
-        <w:t>Number</w:t>
+        <w:t>paymentId</w:t>
       </w:r>
       <w:r>
         <w:rPr>

</xml_diff>

<commit_message>
changed ILAforPLacements logo to ILAforHiring
</commit_message>
<xml_diff>
--- a/invoice_template/invoice.docx
+++ b/invoice_template/invoice.docx
@@ -61,6 +61,7 @@
               <w:ind w:left="216"/>
               <w:rPr>
                 <w:rFonts w:ascii="Verdana" w:hAnsi="Verdana" w:cs="Cascadia Code"/>
+                <w:noProof/>
               </w:rPr>
             </w:pPr>
             <w:r>
@@ -69,10 +70,35 @@
                 <w:noProof/>
               </w:rPr>
               <w:drawing>
-                <wp:inline distT="0" distB="0" distL="0" distR="0" wp14:anchorId="05D8822B" wp14:editId="6F38EE8D">
-                  <wp:extent cx="2132635" cy="628650"/>
+                <wp:anchor distT="0" distB="0" distL="114300" distR="114300" simplePos="0" relativeHeight="251659264" behindDoc="1" locked="0" layoutInCell="1" allowOverlap="1" wp14:anchorId="4BBAA12F" wp14:editId="17DE7586">
+                  <wp:simplePos x="0" y="0"/>
+                  <wp:positionH relativeFrom="column">
+                    <wp:posOffset>337820</wp:posOffset>
+                  </wp:positionH>
+                  <wp:positionV relativeFrom="paragraph">
+                    <wp:posOffset>-3175</wp:posOffset>
+                  </wp:positionV>
+                  <wp:extent cx="885825" cy="885825"/>
                   <wp:effectExtent l="0" t="0" r="0" b="0"/>
-                  <wp:docPr id="2" name="Picture 2"/>
+                  <wp:wrapTight wrapText="bothSides">
+                    <wp:wrapPolygon edited="0">
+                      <wp:start x="8826" y="0"/>
+                      <wp:lineTo x="3252" y="6503"/>
+                      <wp:lineTo x="0" y="8826"/>
+                      <wp:lineTo x="0" y="11613"/>
+                      <wp:lineTo x="8826" y="21368"/>
+                      <wp:lineTo x="9290" y="21368"/>
+                      <wp:lineTo x="12077" y="21368"/>
+                      <wp:lineTo x="12542" y="21368"/>
+                      <wp:lineTo x="21368" y="11613"/>
+                      <wp:lineTo x="21368" y="9290"/>
+                      <wp:lineTo x="18581" y="7432"/>
+                      <wp:lineTo x="16723" y="5110"/>
+                      <wp:lineTo x="12077" y="0"/>
+                      <wp:lineTo x="8826" y="0"/>
+                    </wp:wrapPolygon>
+                  </wp:wrapTight>
+                  <wp:docPr id="1" name="Picture 1"/>
                   <wp:cNvGraphicFramePr>
                     <a:graphicFrameLocks xmlns:a="http://schemas.openxmlformats.org/drawingml/2006/main" noChangeAspect="1"/>
                   </wp:cNvGraphicFramePr>
@@ -80,36 +106,58 @@
                     <a:graphicData uri="http://schemas.openxmlformats.org/drawingml/2006/picture">
                       <pic:pic xmlns:pic="http://schemas.openxmlformats.org/drawingml/2006/picture">
                         <pic:nvPicPr>
-                          <pic:cNvPr id="2" name="Picture 2"/>
-                          <pic:cNvPicPr/>
+                          <pic:cNvPr id="0" name="Picture 1"/>
+                          <pic:cNvPicPr>
+                            <a:picLocks noChangeAspect="1" noChangeArrowheads="1"/>
+                          </pic:cNvPicPr>
                         </pic:nvPicPr>
                         <pic:blipFill>
-                          <a:blip r:embed="rId5">
+                          <a:blip r:embed="rId5" cstate="print">
                             <a:extLst>
                               <a:ext uri="{28A0092B-C50C-407E-A947-70E740481C1C}">
                                 <a14:useLocalDpi xmlns:a14="http://schemas.microsoft.com/office/drawing/2010/main" val="0"/>
                               </a:ext>
                             </a:extLst>
                           </a:blip>
+                          <a:srcRect/>
                           <a:stretch>
                             <a:fillRect/>
                           </a:stretch>
                         </pic:blipFill>
-                        <pic:spPr>
+                        <pic:spPr bwMode="auto">
                           <a:xfrm>
                             <a:off x="0" y="0"/>
-                            <a:ext cx="2138120" cy="630267"/>
+                            <a:ext cx="885825" cy="885825"/>
                           </a:xfrm>
                           <a:prstGeom prst="rect">
                             <a:avLst/>
                           </a:prstGeom>
+                          <a:noFill/>
+                          <a:ln>
+                            <a:noFill/>
+                          </a:ln>
                         </pic:spPr>
                       </pic:pic>
                     </a:graphicData>
                   </a:graphic>
-                </wp:inline>
+                  <wp14:sizeRelH relativeFrom="margin">
+                    <wp14:pctWidth>0</wp14:pctWidth>
+                  </wp14:sizeRelH>
+                  <wp14:sizeRelV relativeFrom="margin">
+                    <wp14:pctHeight>0</wp14:pctHeight>
+                  </wp14:sizeRelV>
+                </wp:anchor>
               </w:drawing>
             </w:r>
+          </w:p>
+          <w:p>
+            <w:pPr>
+              <w:spacing w:before="72" w:after="612"/>
+              <w:ind w:left="216"/>
+              <w:rPr>
+                <w:rFonts w:ascii="Verdana" w:hAnsi="Verdana" w:cs="Cascadia Code"/>
+              </w:rPr>
+            </w:pPr>
           </w:p>
         </w:tc>
         <w:tc>
@@ -145,7 +193,18 @@
                 <w:w w:val="95"/>
                 <w:sz w:val="19"/>
               </w:rPr>
-              <w:t>FINEPRINT LEGAL TECHNOLOGIES PRIVATE LIMITED</w:t>
+              <w:t>ILAHIRING</w:t>
+            </w:r>
+            <w:r>
+              <w:rPr>
+                <w:rFonts w:ascii="Verdana" w:hAnsi="Verdana" w:cs="Cascadia Code"/>
+                <w:b/>
+                <w:color w:val="000000"/>
+                <w:spacing w:val="-2"/>
+                <w:w w:val="95"/>
+                <w:sz w:val="19"/>
+              </w:rPr>
+              <w:t xml:space="preserve"> TECHNOLOGIES PRIVATE LIMITED</w:t>
             </w:r>
           </w:p>
           <w:p>
@@ -452,6 +511,7 @@
         </w:rPr>
         <w:t>{{</w:t>
       </w:r>
+      <w:proofErr w:type="spellStart"/>
       <w:r>
         <w:rPr>
           <w:rFonts w:ascii="Source Code Pro" w:hAnsi="Source Code Pro" w:cs="Cascadia Code"/>
@@ -461,6 +521,7 @@
         </w:rPr>
         <w:t>paymentId</w:t>
       </w:r>
+      <w:proofErr w:type="spellEnd"/>
       <w:r>
         <w:rPr>
           <w:rFonts w:ascii="Source Code Pro" w:hAnsi="Source Code Pro" w:cs="Cascadia Code"/>
@@ -497,6 +558,7 @@
         </w:rPr>
         <w:t>{{</w:t>
       </w:r>
+      <w:proofErr w:type="spellStart"/>
       <w:r>
         <w:rPr>
           <w:rFonts w:ascii="Source Code Pro" w:hAnsi="Source Code Pro" w:cs="Cascadia Code"/>
@@ -511,7 +573,16 @@
           <w:spacing w:val="-8"/>
           <w:sz w:val="23"/>
         </w:rPr>
-        <w:t>Email}}</w:t>
+        <w:t>Email</w:t>
+      </w:r>
+      <w:proofErr w:type="spellEnd"/>
+      <w:r>
+        <w:rPr>
+          <w:rFonts w:ascii="Source Code Pro" w:hAnsi="Source Code Pro" w:cs="Cascadia Code"/>
+          <w:spacing w:val="-8"/>
+          <w:sz w:val="23"/>
+        </w:rPr>
+        <w:t>}}</w:t>
       </w:r>
     </w:p>
     <w:p>
@@ -544,8 +615,9 @@
           <w:spacing w:val="-12"/>
           <w:sz w:val="23"/>
         </w:rPr>
-        <w:t>{{createdAt}}</w:t>
-      </w:r>
+        <w:t>{{</w:t>
+      </w:r>
+      <w:proofErr w:type="spellStart"/>
       <w:r>
         <w:rPr>
           <w:rFonts w:ascii="Source Code Pro" w:hAnsi="Source Code Pro" w:cs="Cascadia Code"/>
@@ -553,6 +625,25 @@
           <w:spacing w:val="-12"/>
           <w:sz w:val="23"/>
         </w:rPr>
+        <w:t>createdAt</w:t>
+      </w:r>
+      <w:proofErr w:type="spellEnd"/>
+      <w:r>
+        <w:rPr>
+          <w:rFonts w:ascii="Source Code Pro" w:hAnsi="Source Code Pro" w:cs="Cascadia Code"/>
+          <w:color w:val="000000"/>
+          <w:spacing w:val="-12"/>
+          <w:sz w:val="23"/>
+        </w:rPr>
+        <w:t>}}</w:t>
+      </w:r>
+      <w:r>
+        <w:rPr>
+          <w:rFonts w:ascii="Source Code Pro" w:hAnsi="Source Code Pro" w:cs="Cascadia Code"/>
+          <w:color w:val="000000"/>
+          <w:spacing w:val="-12"/>
+          <w:sz w:val="23"/>
+        </w:rPr>
         <w:tab/>
       </w:r>
       <w:r>
@@ -600,6 +691,7 @@
         </w:rPr>
         <w:t>{{</w:t>
       </w:r>
+      <w:proofErr w:type="spellStart"/>
       <w:r>
         <w:rPr>
           <w:rFonts w:ascii="Source Code Pro" w:hAnsi="Source Code Pro" w:cs="Cascadia Code"/>
@@ -616,7 +708,17 @@
           <w:spacing w:val="-12"/>
           <w:sz w:val="23"/>
         </w:rPr>
-        <w:t>Contact}}</w:t>
+        <w:t>Contact</w:t>
+      </w:r>
+      <w:proofErr w:type="spellEnd"/>
+      <w:r>
+        <w:rPr>
+          <w:rFonts w:ascii="Source Code Pro" w:hAnsi="Source Code Pro" w:cs="Cascadia Code"/>
+          <w:color w:val="000000"/>
+          <w:spacing w:val="-12"/>
+          <w:sz w:val="23"/>
+        </w:rPr>
+        <w:t>}}</w:t>
       </w:r>
     </w:p>
     <w:p>
@@ -912,7 +1014,27 @@
                 <w:spacing w:val="-16"/>
                 <w:sz w:val="23"/>
               </w:rPr>
-              <w:t>{{startDate}}</w:t>
+              <w:t>{{</w:t>
+            </w:r>
+            <w:proofErr w:type="spellStart"/>
+            <w:r>
+              <w:rPr>
+                <w:rFonts w:ascii="Source Code Pro" w:hAnsi="Source Code Pro" w:cs="Cascadia Code"/>
+                <w:color w:val="000000" w:themeColor="text1"/>
+                <w:spacing w:val="-16"/>
+                <w:sz w:val="23"/>
+              </w:rPr>
+              <w:t>startDate</w:t>
+            </w:r>
+            <w:proofErr w:type="spellEnd"/>
+            <w:r>
+              <w:rPr>
+                <w:rFonts w:ascii="Source Code Pro" w:hAnsi="Source Code Pro" w:cs="Cascadia Code"/>
+                <w:color w:val="000000" w:themeColor="text1"/>
+                <w:spacing w:val="-16"/>
+                <w:sz w:val="23"/>
+              </w:rPr>
+              <w:t>}}</w:t>
             </w:r>
           </w:p>
         </w:tc>
@@ -939,7 +1061,27 @@
                 <w:spacing w:val="-16"/>
                 <w:sz w:val="23"/>
               </w:rPr>
-              <w:t>{{endDate}}</w:t>
+              <w:t>{{</w:t>
+            </w:r>
+            <w:proofErr w:type="spellStart"/>
+            <w:r>
+              <w:rPr>
+                <w:rFonts w:ascii="Source Code Pro" w:hAnsi="Source Code Pro" w:cs="Cascadia Code"/>
+                <w:color w:val="000000" w:themeColor="text1"/>
+                <w:spacing w:val="-16"/>
+                <w:sz w:val="23"/>
+              </w:rPr>
+              <w:t>endDate</w:t>
+            </w:r>
+            <w:proofErr w:type="spellEnd"/>
+            <w:r>
+              <w:rPr>
+                <w:rFonts w:ascii="Source Code Pro" w:hAnsi="Source Code Pro" w:cs="Cascadia Code"/>
+                <w:color w:val="000000" w:themeColor="text1"/>
+                <w:spacing w:val="-16"/>
+                <w:sz w:val="23"/>
+              </w:rPr>
+              <w:t>}}</w:t>
             </w:r>
           </w:p>
         </w:tc>
@@ -968,6 +1110,7 @@
               </w:rPr>
               <w:t>{{</w:t>
             </w:r>
+            <w:proofErr w:type="spellStart"/>
             <w:r>
               <w:rPr>
                 <w:rFonts w:ascii="Source Code Pro" w:hAnsi="Source Code Pro" w:cs="Cascadia Code"/>
@@ -977,6 +1120,7 @@
               </w:rPr>
               <w:t>orderAmount</w:t>
             </w:r>
+            <w:proofErr w:type="spellEnd"/>
             <w:r>
               <w:rPr>
                 <w:rFonts w:ascii="Source Code Pro" w:hAnsi="Source Code Pro" w:cs="Cascadia Code"/>
@@ -1099,6 +1243,7 @@
         </w:rPr>
         <w:t>{{</w:t>
       </w:r>
+      <w:proofErr w:type="spellStart"/>
       <w:r>
         <w:rPr>
           <w:rFonts w:ascii="Source Code Pro" w:hAnsi="Source Code Pro" w:cs="Cascadia Code"/>
@@ -1108,6 +1253,7 @@
         </w:rPr>
         <w:t>orderAmount</w:t>
       </w:r>
+      <w:proofErr w:type="spellEnd"/>
       <w:r>
         <w:rPr>
           <w:rFonts w:ascii="Source Code Pro" w:hAnsi="Source Code Pro" w:cs="Cascadia Code"/>
@@ -1305,8 +1451,20 @@
             <w:spacing w:val="4"/>
             <w:sz w:val="20"/>
           </w:rPr>
-          <w:t>[here ]</w:t>
+          <w:t>[</w:t>
         </w:r>
+        <w:proofErr w:type="gramStart"/>
+        <w:r>
+          <w:rPr>
+            <w:rStyle w:val="Hyperlink"/>
+            <w:rFonts w:ascii="Verdana" w:hAnsi="Verdana" w:cs="Cascadia Code"/>
+            <w:b/>
+            <w:spacing w:val="4"/>
+            <w:sz w:val="20"/>
+          </w:rPr>
+          <w:t>here ]</w:t>
+        </w:r>
+        <w:proofErr w:type="gramEnd"/>
       </w:hyperlink>
     </w:p>
     <w:p>

</xml_diff>